<commit_message>
Remove more bookmarks from docx files
</commit_message>
<xml_diff>
--- a/pwiz_tools/Skyline/Documentation/Tutorials/MS1Filtering/en/Skyline MS1 Filtering.docx
+++ b/pwiz_tools/Skyline/Documentation/Tutorials/MS1Filtering/en/Skyline MS1 Filtering.docx
@@ -773,7 +773,6 @@
     </w:p>
     <w:p>
       <w:r>
-        <w:lastRenderedPageBreak/>
         <w:t>D</w:t>
       </w:r>
       <w:r>
@@ -1025,11 +1024,7 @@
         <w:t xml:space="preserve"> you will use in this tutorial</w:t>
       </w:r>
       <w:r>
-        <w:t xml:space="preserve"> have been </w:t>
-      </w:r>
-      <w:r>
-        <w:lastRenderedPageBreak/>
-        <w:t xml:space="preserve">reduced to the minimum information necessary to complete </w:t>
+        <w:t xml:space="preserve"> have been reduced to the minimum information necessary to complete </w:t>
       </w:r>
       <w:r>
         <w:t xml:space="preserve">the </w:t>
@@ -1221,7 +1216,6 @@
         <w:spacing w:after="0"/>
       </w:pPr>
       <w:r>
-        <w:lastRenderedPageBreak/>
         <w:t>The non-redundant library “MS1FilteringTutorial</w:t>
       </w:r>
       <w:r>
@@ -1306,15 +1300,7 @@
         <w:t xml:space="preserve">If you have used Skyline in the past to build spectral libraries, you may be used to naming them as you please, and putting them wherever you like.  In this case, Skyline creates the library </w:t>
       </w:r>
       <w:r>
-        <w:t xml:space="preserve">with the same base name as </w:t>
-      </w:r>
-      <w:proofErr w:type="spellStart"/>
-      <w:r>
-        <w:t>your</w:t>
-      </w:r>
-      <w:proofErr w:type="spellEnd"/>
-      <w:r>
-        <w:t xml:space="preserve"> .sky file</w:t>
+        <w:t>with the same base name as your .sky file</w:t>
       </w:r>
       <w:r>
         <w:t>, very similar to the way it stores chromatograms specific to your document.  You can add more search results later and you can remove search results, just as you may be used to doing with chromatogram data.</w:t>
@@ -1325,7 +1311,6 @@
         <w:keepNext/>
       </w:pPr>
       <w:r>
-        <w:lastRenderedPageBreak/>
         <w:t xml:space="preserve">When library building has completed, Skyline will present the </w:t>
       </w:r>
       <w:r>
@@ -1423,7 +1408,6 @@
         <w:keepNext/>
       </w:pPr>
       <w:r>
-        <w:lastRenderedPageBreak/>
         <w:t>A form should appear asking you how to handle the prefix shared by the two WIFF files:</w:t>
       </w:r>
     </w:p>
@@ -1504,15 +1488,7 @@
         <w:t>Add Modifications</w:t>
       </w:r>
       <w:r>
-        <w:t xml:space="preserve"> page, where it lists all of the amino acid modifications it has found in the search results that do not already exist in the document.  Where possible it will suggest specific modifications from the </w:t>
-      </w:r>
-      <w:proofErr w:type="spellStart"/>
-      <w:r>
-        <w:t>Unimod</w:t>
-      </w:r>
-      <w:proofErr w:type="spellEnd"/>
-      <w:r>
-        <w:t xml:space="preserve"> site that match the amino acid, mass combinations found in the search. </w:t>
+        <w:t xml:space="preserve"> page, where it lists all of the amino acid modifications it has found in the search results that do not already exist in the document.  Where possible it will suggest specific modifications from the Unimod site that match the amino acid, mass combinations found in the search. </w:t>
       </w:r>
     </w:p>
     <w:p>
@@ -1520,24 +1496,7 @@
         <w:keepNext/>
       </w:pPr>
       <w:r>
-        <w:lastRenderedPageBreak/>
-        <w:t>For this tutorial, you only need the ‘</w:t>
-      </w:r>
-      <w:proofErr w:type="spellStart"/>
-      <w:r>
-        <w:t>Phospho</w:t>
-      </w:r>
-      <w:proofErr w:type="spellEnd"/>
-      <w:r>
-        <w:t xml:space="preserve"> (ST)’, ‘</w:t>
-      </w:r>
-      <w:proofErr w:type="spellStart"/>
-      <w:r>
-        <w:t>Phospho</w:t>
-      </w:r>
-      <w:proofErr w:type="spellEnd"/>
-      <w:r>
-        <w:t xml:space="preserve"> (Y)’ and ‘Oxidation (M)’ modifications.  Check them in the list, and the wizard should look like this:</w:t>
+        <w:t>For this tutorial, you only need the ‘Phospho (ST)’, ‘Phospho (Y)’ and ‘Oxidation (M)’ modifications.  Check them in the list, and the wizard should look like this:</w:t>
       </w:r>
     </w:p>
     <w:p>
@@ -1654,7 +1613,6 @@
         <w:keepNext/>
       </w:pPr>
       <w:r>
-        <w:lastRenderedPageBreak/>
         <w:t>All of the other fields in this page should default to values you can use for this tutorial, leaving the wizard looking like</w:t>
       </w:r>
       <w:r>
@@ -1849,7 +1807,7 @@
         <w:tblLook w:val="04A0" w:firstRow="1" w:lastRow="0" w:firstColumn="1" w:lastColumn="0" w:noHBand="0" w:noVBand="1"/>
       </w:tblPr>
       <w:tblGrid>
-        <w:gridCol w:w="9216"/>
+        <w:gridCol w:w="8990"/>
       </w:tblGrid>
       <w:tr>
         <w:tc>
@@ -1861,7 +1819,6 @@
               <w:spacing w:after="0"/>
             </w:pPr>
             <w:r>
-              <w:lastRenderedPageBreak/>
               <w:t xml:space="preserve">Note:  By checking the </w:t>
             </w:r>
             <w:r>
@@ -2014,7 +1971,6 @@
     </w:p>
     <w:p>
       <w:r>
-        <w:lastRenderedPageBreak/>
         <w:t xml:space="preserve">In the </w:t>
       </w:r>
       <w:r>
@@ -2077,23 +2033,7 @@
         <w:t xml:space="preserve"> page in the wizard.  </w:t>
       </w:r>
       <w:r>
-        <w:t xml:space="preserve">You could import a FASTA file of all human </w:t>
-      </w:r>
-      <w:proofErr w:type="spellStart"/>
-      <w:r>
-        <w:t>SwissProt</w:t>
-      </w:r>
-      <w:proofErr w:type="spellEnd"/>
-      <w:r>
-        <w:t xml:space="preserve"> protein entries to get a comprehensive identified peptide list (this MS experiment involves a human MCF7 breast cancer cell line sample and subsequent </w:t>
-      </w:r>
-      <w:proofErr w:type="spellStart"/>
-      <w:r>
-        <w:t>phosphopeptide</w:t>
-      </w:r>
-      <w:proofErr w:type="spellEnd"/>
-      <w:r>
-        <w:t xml:space="preserve"> enrichment), however, for file size reasons, you will import a much smaller FASTA file containing only 12 human proteins by performing the following steps</w:t>
+        <w:t>You could import a FASTA file of all human SwissProt protein entries to get a comprehensive identified peptide list (this MS experiment involves a human MCF7 breast cancer cell line sample and subsequent phosphopeptide enrichment), however, for file size reasons, you will import a much smaller FASTA file containing only 12 human proteins by performing the following steps</w:t>
       </w:r>
       <w:r>
         <w:t>:</w:t>
@@ -2194,7 +2134,6 @@
         <w:keepNext/>
       </w:pPr>
       <w:r>
-        <w:lastRenderedPageBreak/>
         <w:t>The wizard should now look like</w:t>
       </w:r>
       <w:r>
@@ -2271,13 +2210,8 @@
       <w:r>
         <w:t xml:space="preserve">Skyline will </w:t>
       </w:r>
-      <w:proofErr w:type="spellStart"/>
-      <w:r>
-        <w:t>insilico</w:t>
-      </w:r>
-      <w:proofErr w:type="spellEnd"/>
-      <w:r>
-        <w:t xml:space="preserve"> digest the 11 proteins in this file and propose adding the 50 peptides and 51 peptide-charge state precursors </w:t>
+      <w:r>
+        <w:t xml:space="preserve">insilico digest the 11 proteins in this file and propose adding the 50 peptides and 51 peptide-charge state precursors </w:t>
       </w:r>
       <w:r>
         <w:t>from the FASTA file with matching spectra in the peptide search results which you imported</w:t>
@@ -2291,7 +2225,6 @@
         <w:rPr>
           <w:noProof/>
         </w:rPr>
-        <w:lastRenderedPageBreak/>
         <w:drawing>
           <wp:inline distT="0" distB="0" distL="0" distR="0" wp14:anchorId="3271C8EE" wp14:editId="263CED65">
             <wp:extent cx="4848225" cy="4362450"/>
@@ -2374,7 +2307,6 @@
         <w:keepNext/>
       </w:pPr>
       <w:r>
-        <w:lastRenderedPageBreak/>
         <w:t>You should see a progress graph like this:</w:t>
       </w:r>
     </w:p>
@@ -2498,7 +2430,6 @@
         <w:keepNext/>
       </w:pPr>
       <w:r>
-        <w:lastRenderedPageBreak/>
         <w:t xml:space="preserve">Skyline will again offer to </w:t>
       </w:r>
       <w:r>
@@ -2614,7 +2545,6 @@
         <w:keepNext/>
       </w:pPr>
       <w:r>
-        <w:lastRenderedPageBreak/>
         <w:t xml:space="preserve">The </w:t>
       </w:r>
       <w:r>
@@ -2687,27 +2617,7 @@
     </w:p>
     <w:p>
       <w:r>
-        <w:t xml:space="preserve">Below the spectrum graph, you can see the text “File: </w:t>
-      </w:r>
-      <w:bookmarkStart w:id="0" w:name="OLE_LINK1"/>
-      <w:bookmarkStart w:id="1" w:name="OLE_LINK2"/>
-      <w:r>
-        <w:t>100803_005b_MCF7_TiTip3.wiff</w:t>
-      </w:r>
-      <w:bookmarkEnd w:id="0"/>
-      <w:bookmarkEnd w:id="1"/>
-      <w:r>
-        <w:t xml:space="preserve">” and “RT: </w:t>
-      </w:r>
-      <w:bookmarkStart w:id="2" w:name="OLE_LINK3"/>
-      <w:bookmarkStart w:id="3" w:name="OLE_LINK4"/>
-      <w:r>
-        <w:t>35.21</w:t>
-      </w:r>
-      <w:bookmarkEnd w:id="2"/>
-      <w:bookmarkEnd w:id="3"/>
-      <w:r>
-        <w:t xml:space="preserve">”.  The “RT” value tells you that retention time information is present, and the “File” value tells you that it is correctly associated with the files you </w:t>
+        <w:t xml:space="preserve">Below the spectrum graph, you can see the text “File: 100803_005b_MCF7_TiTip3.wiff” and “RT: 35.21”.  The “RT” value tells you that retention time information is present, and the “File” value tells you that it is correctly associated with the files you </w:t>
       </w:r>
       <w:r>
         <w:t>have</w:t>
@@ -2728,71 +2638,7 @@
         <w:t xml:space="preserve"> import.</w:t>
       </w:r>
       <w:r>
-        <w:t xml:space="preserve">  Skyline recognizes that many peptide search pipelines involve converting raw instrument data to formats like </w:t>
-      </w:r>
-      <w:proofErr w:type="spellStart"/>
-      <w:r>
-        <w:t>mzXML</w:t>
-      </w:r>
-      <w:proofErr w:type="spellEnd"/>
-      <w:r>
-        <w:t xml:space="preserve">, </w:t>
-      </w:r>
-      <w:proofErr w:type="spellStart"/>
-      <w:r>
-        <w:t>mzML</w:t>
-      </w:r>
-      <w:proofErr w:type="spellEnd"/>
-      <w:r>
-        <w:t>, MGF, MS2, etc.  In general, Skyline will look for a base-name match, where ‘</w:t>
-      </w:r>
-      <w:proofErr w:type="spellStart"/>
-      <w:r>
-        <w:t>basename.mgf</w:t>
-      </w:r>
-      <w:proofErr w:type="spellEnd"/>
-      <w:r>
-        <w:t>’ matches successfully with ‘</w:t>
-      </w:r>
-      <w:proofErr w:type="spellStart"/>
-      <w:r>
-        <w:t>basename.wiff</w:t>
-      </w:r>
-      <w:proofErr w:type="spellEnd"/>
-      <w:r>
-        <w:t>’.  Due to specific instances of pipelines that require greater flexibility, this matching is also done insensitive of case, so that ‘</w:t>
-      </w:r>
-      <w:proofErr w:type="spellStart"/>
-      <w:r>
-        <w:t>BASENAME.mzML</w:t>
-      </w:r>
-      <w:proofErr w:type="spellEnd"/>
-      <w:r>
-        <w:t>’ will match ‘</w:t>
-      </w:r>
-      <w:proofErr w:type="spellStart"/>
-      <w:r>
-        <w:t>Basename.RAW</w:t>
-      </w:r>
-      <w:proofErr w:type="spellEnd"/>
-      <w:r>
-        <w:t>’, and finally handling for multiple-dot extensions is included, so that ‘</w:t>
-      </w:r>
-      <w:proofErr w:type="spellStart"/>
-      <w:r>
-        <w:t>basename.c.mzXML</w:t>
-      </w:r>
-      <w:proofErr w:type="spellEnd"/>
-      <w:r>
-        <w:t>’ matches ‘</w:t>
-      </w:r>
-      <w:proofErr w:type="spellStart"/>
-      <w:r>
-        <w:t>basename.raw</w:t>
-      </w:r>
-      <w:proofErr w:type="spellEnd"/>
-      <w:r>
-        <w:t>’.</w:t>
+        <w:t xml:space="preserve">  Skyline recognizes that many peptide search pipelines involve converting raw instrument data to formats like mzXML, mzML, MGF, MS2, etc.  In general, Skyline will look for a base-name match, where ‘basename.mgf’ matches successfully with ‘basename.wiff’.  Due to specific instances of pipelines that require greater flexibility, this matching is also done insensitive of case, so that ‘BASENAME.mzML’ will match ‘Basename.RAW’, and finally handling for multiple-dot extensions is included, so that ‘basename.c.mzXML’ matches ‘basename.raw’.</w:t>
       </w:r>
       <w:r>
         <w:t xml:space="preserve">  If, however, you saw something like</w:t>
@@ -2801,15 +2647,7 @@
         <w:t xml:space="preserve"> ‘F011852.dat’ or some other search output file that does not share a base-name with the data you intend to import into Skyline, then you will need to review your search pipeline, and possibly work with the Skyline team to fix the problem.</w:t>
       </w:r>
       <w:r>
-        <w:t xml:space="preserve">  For Mascot .</w:t>
-      </w:r>
-      <w:proofErr w:type="spellStart"/>
-      <w:r>
-        <w:t>dat</w:t>
-      </w:r>
-      <w:proofErr w:type="spellEnd"/>
-      <w:r>
-        <w:t xml:space="preserve"> files specifically, you are encourage to consult the “</w:t>
+        <w:t xml:space="preserve">  For Mascot .dat files specifically, you are encourage to consult the “</w:t>
       </w:r>
       <w:hyperlink r:id="rId27" w:history="1">
         <w:r>
@@ -2882,7 +2720,6 @@
         </w:numPr>
       </w:pPr>
       <w:r>
-        <w:lastRenderedPageBreak/>
         <w:t xml:space="preserve">Click the </w:t>
       </w:r>
       <w:r>
@@ -2965,15 +2802,7 @@
         <w:t xml:space="preserve">sequence of the </w:t>
       </w:r>
       <w:r>
-        <w:t xml:space="preserve">first </w:t>
-      </w:r>
-      <w:proofErr w:type="spellStart"/>
-      <w:r>
-        <w:t>phosphopeptide</w:t>
-      </w:r>
-      <w:proofErr w:type="spellEnd"/>
-      <w:r>
-        <w:t xml:space="preserve"> K.</w:t>
+        <w:t>first phosphopeptide K.</w:t>
       </w:r>
       <w:r>
         <w:rPr>
@@ -3321,14 +3150,7 @@
         <w:rPr>
           <w:b/>
         </w:rPr>
-        <w:t xml:space="preserve">Use </w:t>
-      </w:r>
-      <w:r>
-        <w:rPr>
-          <w:b/>
-        </w:rPr>
-        <w:lastRenderedPageBreak/>
-        <w:t xml:space="preserve">only scans within </w:t>
+        <w:t xml:space="preserve">Use only scans within </w:t>
       </w:r>
       <w:r>
         <w:rPr>
@@ -3729,7 +3551,6 @@
         </w:numPr>
       </w:pPr>
       <w:r>
-        <w:lastRenderedPageBreak/>
         <w:t>Click and hold</w:t>
       </w:r>
       <w:r>
@@ -4128,11 +3949,7 @@
         <w:t>time of a</w:t>
       </w:r>
       <w:r>
-        <w:t xml:space="preserve"> sampled MS/MS spectrum with </w:t>
-      </w:r>
-      <w:r>
-        <w:lastRenderedPageBreak/>
-        <w:t>confident identification for this particular peptide.</w:t>
+        <w:t xml:space="preserve"> sampled MS/MS spectrum with confident identification for this particular peptide.</w:t>
       </w:r>
       <w:r>
         <w:t xml:space="preserve">  The red line indicates that this is the spectrum currently showing in the </w:t>
@@ -4523,7 +4340,6 @@
         <w:keepNext/>
       </w:pPr>
       <w:r>
-        <w:lastRenderedPageBreak/>
         <w:t>The chromatogram graphs should look something like</w:t>
       </w:r>
       <w:r>
@@ -4637,7 +4453,6 @@
         <w:keepNext/>
       </w:pPr>
       <w:r>
-        <w:lastRenderedPageBreak/>
         <w:t>Skyline will present a window that looks like this:</w:t>
       </w:r>
     </w:p>
@@ -4706,21 +4521,12 @@
         <w:t xml:space="preserve">n a run, as shown above.  For more on using linear regression to map between retention time scales, see the </w:t>
       </w:r>
       <w:hyperlink r:id="rId33" w:history="1">
-        <w:proofErr w:type="spellStart"/>
         <w:r>
           <w:rPr>
             <w:rStyle w:val="Hyperlink"/>
             <w:b/>
           </w:rPr>
-          <w:t>iRT</w:t>
-        </w:r>
-        <w:proofErr w:type="spellEnd"/>
-        <w:r>
-          <w:rPr>
-            <w:rStyle w:val="Hyperlink"/>
-            <w:b/>
-          </w:rPr>
-          <w:t xml:space="preserve"> Retention Time Prediction</w:t>
+          <w:t>iRT Retention Time Prediction</w:t>
         </w:r>
       </w:hyperlink>
       <w:r>
@@ -4744,7 +4550,6 @@
         </w:numPr>
       </w:pPr>
       <w:r>
-        <w:lastRenderedPageBreak/>
         <w:t xml:space="preserve">By right-clicking the graph, choosing </w:t>
       </w:r>
       <w:r>
@@ -5001,8 +4806,8 @@
         <w:tblLook w:val="04A0" w:firstRow="1" w:lastRow="0" w:firstColumn="1" w:lastColumn="0" w:noHBand="0" w:noVBand="1"/>
       </w:tblPr>
       <w:tblGrid>
-        <w:gridCol w:w="4788"/>
-        <w:gridCol w:w="4788"/>
+        <w:gridCol w:w="4680"/>
+        <w:gridCol w:w="4680"/>
       </w:tblGrid>
       <w:tr>
         <w:tc>
@@ -5029,7 +4834,6 @@
                 <w:b/>
                 <w:color w:val="000000"/>
               </w:rPr>
-              <w:lastRenderedPageBreak/>
               <w:t>5b_MCF7_TiTip3</w:t>
             </w:r>
           </w:p>
@@ -5283,14 +5087,7 @@
         <w:rPr>
           <w:color w:val="000000"/>
         </w:rPr>
-        <w:t xml:space="preserve"> and 40.5 minutes) of the target (37 minutes) are caused by two other peptides, which would have to be considered interference, if they coeluted with the target peptide.  When they do not coelute, however, signal from other peptides can create a repetitive landscape that can help orient you to the retention time of your target, even at very low signal levels.  This is especially </w:t>
-      </w:r>
-      <w:r>
-        <w:rPr>
-          <w:color w:val="000000"/>
-        </w:rPr>
-        <w:lastRenderedPageBreak/>
-        <w:t>true</w:t>
+        <w:t xml:space="preserve"> and 40.5 minutes) of the target (37 minutes) are caused by two other peptides, which would have to be considered interference, if they coeluted with the target peptide.  When they do not coelute, however, signal from other peptides can create a repetitive landscape that can help orient you to the retention time of your target, even at very low signal levels.  This is especially true</w:t>
       </w:r>
       <w:r>
         <w:rPr>
@@ -5353,21 +5150,7 @@
         <w:rPr>
           <w:color w:val="000000"/>
         </w:rPr>
-        <w:t xml:space="preserve"> graph that this improves the </w:t>
-      </w:r>
-      <w:proofErr w:type="spellStart"/>
-      <w:r>
-        <w:rPr>
-          <w:color w:val="000000"/>
-        </w:rPr>
-        <w:t>idotp</w:t>
-      </w:r>
-      <w:proofErr w:type="spellEnd"/>
-      <w:r>
-        <w:rPr>
-          <w:color w:val="000000"/>
-        </w:rPr>
-        <w:t xml:space="preserve"> (isotope dot-product) value for the peak from 0.87 to 0.9, and also very slightly the mass error from -</w:t>
+        <w:t xml:space="preserve"> graph that this improves the idotp (isotope dot-product) value for the peak from 0.87 to 0.9, and also very slightly the mass error from -</w:t>
       </w:r>
       <w:r>
         <w:rPr>
@@ -5484,21 +5267,7 @@
         <w:rPr>
           <w:color w:val="000000"/>
         </w:rPr>
-        <w:t xml:space="preserve"> that their </w:t>
-      </w:r>
-      <w:proofErr w:type="spellStart"/>
-      <w:r>
-        <w:rPr>
-          <w:color w:val="000000"/>
-        </w:rPr>
-        <w:t>idotp</w:t>
-      </w:r>
-      <w:proofErr w:type="spellEnd"/>
-      <w:r>
-        <w:rPr>
-          <w:color w:val="000000"/>
-        </w:rPr>
-        <w:t xml:space="preserve"> values are lower than the previously selected peaks</w:t>
+        <w:t xml:space="preserve"> that their idotp values are lower than the previously selected peaks</w:t>
       </w:r>
       <w:r>
         <w:rPr>
@@ -5647,14 +5416,7 @@
         <w:rPr>
           <w:color w:val="000000"/>
         </w:rPr>
-        <w:t xml:space="preserve"> of the target peptide, but that it has peaks of very similar intensity for M+1 and M+2, similar to the </w:t>
-      </w:r>
-      <w:r>
-        <w:rPr>
-          <w:color w:val="000000"/>
-        </w:rPr>
-        <w:lastRenderedPageBreak/>
-        <w:t>predicted isotope distribution for M and M+1 in the target peptide.   The mass error for 5b_MCF7_TiTip3 is +25.8 ppm, and when fully integrated the mass error for 1_MC7_TiB_L is +5.6 ppm.</w:t>
+        <w:t xml:space="preserve"> of the target peptide, but that it has peaks of very similar intensity for M+1 and M+2, similar to the predicted isotope distribution for M and M+1 in the target peptide.   The mass error for 5b_MCF7_TiTip3 is +25.8 ppm, and when fully integrated the mass error for 1_MC7_TiB_L is +5.6 ppm.</w:t>
       </w:r>
       <w:r>
         <w:rPr>
@@ -5916,7 +5678,6 @@
         <w:rPr>
           <w:color w:val="000000"/>
         </w:rPr>
-        <w:lastRenderedPageBreak/>
         <w:t xml:space="preserve">The green dots indicate the transitions for which Skyline already has chromatogram data.  Skyline automatically extracts chromatograms for all peaks in the isotope distribution which it predicts to have at least 1% of the entire distribution.  Plus, it always extracts a chromatogram for M-1, since a correctly picked peak with no interference will generally have no signal at this </w:t>
       </w:r>
       <w:r>
@@ -6128,11 +5889,7 @@
     </w:p>
     <w:p>
       <w:r>
-        <w:t xml:space="preserve">You can also inspect the MS1 spectra from which the chromatograms were extracted, through a simple point-and-click interface. This is now the simplest way to gain quick insight into the difference between </w:t>
-      </w:r>
-      <w:r>
-        <w:lastRenderedPageBreak/>
-        <w:t>the peaks at 33.2 minutes versus the ones at 37.4 minutes. To gain this new perspective, do the following:</w:t>
+        <w:t>You can also inspect the MS1 spectra from which the chromatograms were extracted, through a simple point-and-click interface. This is now the simplest way to gain quick insight into the difference between the peaks at 33.2 minutes versus the ones at 37.4 minutes. To gain this new perspective, do the following:</w:t>
       </w:r>
     </w:p>
     <w:p>
@@ -6248,7 +6005,6 @@
         <w:keepNext/>
       </w:pPr>
       <w:r>
-        <w:lastRenderedPageBreak/>
         <w:t>The graph should change to something like this:</w:t>
       </w:r>
     </w:p>
@@ -6399,8 +6155,8 @@
         <w:tblLook w:val="04A0" w:firstRow="1" w:lastRow="0" w:firstColumn="1" w:lastColumn="0" w:noHBand="0" w:noVBand="1"/>
       </w:tblPr>
       <w:tblGrid>
-        <w:gridCol w:w="4788"/>
-        <w:gridCol w:w="4788"/>
+        <w:gridCol w:w="4680"/>
+        <w:gridCol w:w="4680"/>
       </w:tblGrid>
       <w:tr>
         <w:tc>
@@ -6427,7 +6183,6 @@
                 <w:b/>
                 <w:color w:val="000000"/>
               </w:rPr>
-              <w:lastRenderedPageBreak/>
               <w:t>5b_MCF7_TiTip3</w:t>
             </w:r>
           </w:p>
@@ -6595,15 +6350,7 @@
         <w:t>-33.7</w:t>
       </w:r>
       <w:r>
-        <w:t xml:space="preserve"> ppm mass error on its most abundant peak.  If you use your mouse </w:t>
-      </w:r>
-      <w:proofErr w:type="spellStart"/>
-      <w:r>
-        <w:t>scrollwheel</w:t>
-      </w:r>
-      <w:proofErr w:type="spellEnd"/>
-      <w:r>
-        <w:t xml:space="preserve"> to zoom out again, you will see both graphs contain a very similar peak at about 36 minutes with +</w:t>
+        <w:t xml:space="preserve"> ppm mass error on its most abundant peak.  If you use your mouse scrollwheel to zoom out again, you will see both graphs contain a very similar peak at about 36 minutes with +</w:t>
       </w:r>
       <w:r>
         <w:t>20</w:t>
@@ -6621,15 +6368,7 @@
         <w:t>27.5</w:t>
       </w:r>
       <w:r>
-        <w:t xml:space="preserve"> ppm mass error and </w:t>
-      </w:r>
-      <w:proofErr w:type="spellStart"/>
-      <w:r>
-        <w:t>idotp</w:t>
-      </w:r>
-      <w:proofErr w:type="spellEnd"/>
-      <w:r>
-        <w:t xml:space="preserve"> values of 0.78 and 0.76</w:t>
+        <w:t xml:space="preserve"> ppm mass error and idotp values of 0.78 and 0.76</w:t>
       </w:r>
       <w:r>
         <w:t xml:space="preserve"> (which you can see in the </w:t>
@@ -6664,15 +6403,7 @@
         <w:t xml:space="preserve"> in</w:t>
       </w:r>
       <w:r>
-        <w:t xml:space="preserve">tegration with 0.94 </w:t>
-      </w:r>
-      <w:proofErr w:type="spellStart"/>
-      <w:r>
-        <w:t>idotp</w:t>
-      </w:r>
-      <w:proofErr w:type="spellEnd"/>
-      <w:r>
-        <w:t xml:space="preserve"> and -9.7</w:t>
+        <w:t>tegration with 0.94 idotp and -9.7</w:t>
       </w:r>
       <w:r>
         <w:t xml:space="preserve"> ppm mass error.</w:t>
@@ -6691,7 +6422,6 @@
         <w:rPr>
           <w:noProof/>
         </w:rPr>
-        <w:lastRenderedPageBreak/>
         <w:drawing>
           <wp:inline distT="0" distB="0" distL="0" distR="0" wp14:anchorId="7503A839" wp14:editId="28597A56">
             <wp:extent cx="2914650" cy="2990850"/>
@@ -6808,8 +6538,8 @@
         <w:tblLook w:val="04A0" w:firstRow="1" w:lastRow="0" w:firstColumn="1" w:lastColumn="0" w:noHBand="0" w:noVBand="1"/>
       </w:tblPr>
       <w:tblGrid>
-        <w:gridCol w:w="4788"/>
-        <w:gridCol w:w="4788"/>
+        <w:gridCol w:w="4680"/>
+        <w:gridCol w:w="4680"/>
       </w:tblGrid>
       <w:tr>
         <w:tc>
@@ -7010,8 +6740,8 @@
         <w:tblLook w:val="04A0" w:firstRow="1" w:lastRow="0" w:firstColumn="1" w:lastColumn="0" w:noHBand="0" w:noVBand="1"/>
       </w:tblPr>
       <w:tblGrid>
-        <w:gridCol w:w="4788"/>
-        <w:gridCol w:w="4788"/>
+        <w:gridCol w:w="4680"/>
+        <w:gridCol w:w="4680"/>
       </w:tblGrid>
       <w:tr>
         <w:tc>
@@ -7355,8 +7085,8 @@
         <w:tblLook w:val="04A0" w:firstRow="1" w:lastRow="0" w:firstColumn="1" w:lastColumn="0" w:noHBand="0" w:noVBand="1"/>
       </w:tblPr>
       <w:tblGrid>
-        <w:gridCol w:w="4788"/>
-        <w:gridCol w:w="4788"/>
+        <w:gridCol w:w="4680"/>
+        <w:gridCol w:w="4680"/>
       </w:tblGrid>
       <w:tr>
         <w:tc>
@@ -7383,7 +7113,6 @@
                 <w:b/>
                 <w:color w:val="000000"/>
               </w:rPr>
-              <w:lastRenderedPageBreak/>
               <w:t>5b_MCF7_TiTip3</w:t>
             </w:r>
           </w:p>
@@ -7542,15 +7271,7 @@
     </w:tbl>
     <w:p>
       <w:r>
-        <w:t xml:space="preserve">In 1_MCF7_TiB_L the isotope distributions and the mass errors make the two peaks, occurring between 31.5 and 33 minutes in both cases, look more different than in 5b_MCF7_TiTip3, but this may simply be due to variance.  Adding M+3, M+4 and M+5, you can see that both peaks maintain greater than 0.9 </w:t>
-      </w:r>
-      <w:proofErr w:type="spellStart"/>
-      <w:r>
-        <w:t>idotp</w:t>
-      </w:r>
-      <w:proofErr w:type="spellEnd"/>
-      <w:r>
-        <w:t xml:space="preserve"> values</w:t>
+        <w:t>In 1_MCF7_TiB_L the isotope distributions and the mass errors make the two peaks, occurring between 31.5 and 33 minutes in both cases, look more different than in 5b_MCF7_TiTip3, but this may simply be due to variance.  Adding M+3, M+4 and M+5, you can see that both peaks maintain greater than 0.9 idotp values</w:t>
       </w:r>
       <w:r>
         <w:t xml:space="preserve"> (again integrate each and watch the </w:t>
@@ -7583,15 +7304,7 @@
         <w:t xml:space="preserve"> </w:t>
       </w:r>
       <w:r>
-        <w:t xml:space="preserve">, or </w:t>
-      </w:r>
-      <w:proofErr w:type="spellStart"/>
-      <w:r>
-        <w:t>phospho</w:t>
-      </w:r>
-      <w:proofErr w:type="spellEnd"/>
-      <w:r>
-        <w:t xml:space="preserve"> isoforms may have overlapping elution profiles.  Careful assessment of potential isoforms is recommended during MS1 Filtering (beyond search engine outputs).</w:t>
+        <w:t>, or phospho isoforms may have overlapping elution profiles.  Careful assessment of potential isoforms is recommended during MS1 Filtering (beyond search engine outputs).</w:t>
       </w:r>
     </w:p>
     <w:p>
@@ -7675,21 +7388,7 @@
         <w:rPr>
           <w:color w:val="000000"/>
         </w:rPr>
-        <w:t xml:space="preserve">is the case for these chromatograms, which produce </w:t>
-      </w:r>
-      <w:proofErr w:type="spellStart"/>
-      <w:r>
-        <w:rPr>
-          <w:color w:val="000000"/>
-        </w:rPr>
-        <w:t>idotp</w:t>
-      </w:r>
-      <w:proofErr w:type="spellEnd"/>
-      <w:r>
-        <w:rPr>
-          <w:color w:val="000000"/>
-        </w:rPr>
-        <w:t xml:space="preserve"> values of 1.0 and 0.99 with the expected </w:t>
+        <w:t xml:space="preserve">is the case for these chromatograms, which produce idotp values of 1.0 and 0.99 with the expected </w:t>
       </w:r>
       <w:r>
         <w:rPr>
@@ -7715,7 +7414,6 @@
           <w:noProof/>
           <w:color w:val="000000"/>
         </w:rPr>
-        <w:lastRenderedPageBreak/>
         <w:drawing>
           <wp:inline distT="0" distB="0" distL="0" distR="0" wp14:anchorId="3091E161" wp14:editId="67800D31">
             <wp:extent cx="3352800" cy="3219450"/>
@@ -7776,21 +7474,7 @@
         <w:rPr>
           <w:color w:val="000000"/>
         </w:rPr>
-        <w:t xml:space="preserve">Using the transition pick-list, as you have been doing, you can add the chromatograms for M+3 through M+7, all of which should contain greater than 1% of the entire isotope distribution, and see that the </w:t>
-      </w:r>
-      <w:proofErr w:type="spellStart"/>
-      <w:r>
-        <w:rPr>
-          <w:color w:val="000000"/>
-        </w:rPr>
-        <w:t>idotp</w:t>
-      </w:r>
-      <w:proofErr w:type="spellEnd"/>
-      <w:r>
-        <w:rPr>
-          <w:color w:val="000000"/>
-        </w:rPr>
-        <w:t xml:space="preserve"> values remain quite high at 0.98:</w:t>
+        <w:t>Using the transition pick-list, as you have been doing, you can add the chromatograms for M+3 through M+7, all of which should contain greater than 1% of the entire isotope distribution, and see that the idotp values remain quite high at 0.98:</w:t>
       </w:r>
     </w:p>
     <w:p>
@@ -7877,7 +7561,6 @@
         <w:rPr>
           <w:color w:val="000000"/>
         </w:rPr>
-        <w:lastRenderedPageBreak/>
         <w:t>You can do the following to put the chromatograms on the same scale and make it easier to interpret how these IDs are aligned between replicates:</w:t>
       </w:r>
     </w:p>
@@ -8042,7 +7725,6 @@
     </w:p>
     <w:p>
       <w:r>
-        <w:lastRenderedPageBreak/>
         <w:t>To see the isotope distribution in an MS1 spectrum from which the chromatogram points were extracted:</w:t>
       </w:r>
     </w:p>
@@ -8218,7 +7900,6 @@
         <w:rPr>
           <w:b/>
         </w:rPr>
-        <w:lastRenderedPageBreak/>
         <w:t>5b_MCF7_TiTip3 (37.61 Min)</w:t>
       </w:r>
     </w:p>
@@ -8372,7 +8053,6 @@
         <w:pStyle w:val="Heading2"/>
       </w:pPr>
       <w:r>
-        <w:lastRenderedPageBreak/>
         <w:t>More fun with interference</w:t>
       </w:r>
     </w:p>
@@ -8388,8 +8068,8 @@
         <w:tblLook w:val="04A0" w:firstRow="1" w:lastRow="0" w:firstColumn="1" w:lastColumn="0" w:noHBand="0" w:noVBand="1"/>
       </w:tblPr>
       <w:tblGrid>
-        <w:gridCol w:w="4788"/>
-        <w:gridCol w:w="4788"/>
+        <w:gridCol w:w="4680"/>
+        <w:gridCol w:w="4680"/>
       </w:tblGrid>
       <w:tr>
         <w:tc>
@@ -8737,15 +8417,7 @@
         <w:t>P</w:t>
       </w:r>
       <w:r>
-        <w:t xml:space="preserve">eak given two </w:t>
-      </w:r>
-      <w:proofErr w:type="spellStart"/>
-      <w:r>
-        <w:t>phospho</w:t>
-      </w:r>
-      <w:proofErr w:type="spellEnd"/>
-      <w:r>
-        <w:t xml:space="preserve"> sites</w:t>
+        <w:t>eak given two phospho sites</w:t>
       </w:r>
     </w:p>
     <w:p>
@@ -8966,14 +8638,12 @@
         </w:rPr>
         <w:t xml:space="preserve">eak given two </w:t>
       </w:r>
-      <w:proofErr w:type="spellStart"/>
       <w:r>
         <w:rPr>
           <w:color w:val="000000"/>
         </w:rPr>
         <w:t>phospho</w:t>
       </w:r>
-      <w:proofErr w:type="spellEnd"/>
       <w:r>
         <w:rPr>
           <w:color w:val="000000"/>
@@ -9046,7 +8716,6 @@
         <w:pStyle w:val="Heading1"/>
       </w:pPr>
       <w:r>
-        <w:lastRenderedPageBreak/>
         <w:t>Minimizing a Chromatogram Cache File</w:t>
       </w:r>
     </w:p>
@@ -9420,7 +9089,6 @@
         <w:spacing w:after="0"/>
       </w:pPr>
       <w:r>
-        <w:lastRenderedPageBreak/>
         <w:t xml:space="preserve">Click the </w:t>
       </w:r>
       <w:r>
@@ -9787,23 +9455,7 @@
         <w:t>instrument method export</w:t>
       </w:r>
       <w:r>
-        <w:t xml:space="preserve"> in this tutorial, unless you actually have a system with vendor instrument software installed for one of the supported vendors (SCIEX Analyst or </w:t>
-      </w:r>
-      <w:proofErr w:type="spellStart"/>
-      <w:r>
-        <w:t>Thermo</w:t>
-      </w:r>
-      <w:proofErr w:type="spellEnd"/>
-      <w:r>
-        <w:t xml:space="preserve"> </w:t>
-      </w:r>
-      <w:proofErr w:type="spellStart"/>
-      <w:r>
-        <w:t>Xcalibur</w:t>
-      </w:r>
-      <w:proofErr w:type="spellEnd"/>
-      <w:r>
-        <w:t>).  For all method export from Skyline, it is recommended that you perform the export function on</w:t>
+        <w:t xml:space="preserve"> in this tutorial, unless you actually have a system with vendor instrument software installed for one of the supported vendors (SCIEX Analyst or Thermo Xcalibur).  For all method export from Skyline, it is recommended that you perform the export function on</w:t>
       </w:r>
       <w:r>
         <w:t xml:space="preserve"> an instance of Skyline running on</w:t>
@@ -9826,7 +9478,6 @@
         <w:pStyle w:val="Heading1"/>
       </w:pPr>
       <w:r>
-        <w:lastRenderedPageBreak/>
         <w:t>Conclusion</w:t>
       </w:r>
     </w:p>

</xml_diff>